<commit_message>
Updating documentation and support
</commit_message>
<xml_diff>
--- a/Documentations/Documentation technique + support client Groupe1.docx
+++ b/Documentations/Documentation technique + support client Groupe1.docx
@@ -33,16 +33,14 @@
       <w:pPr>
         <w:jc w:val="center"/>
         <w:rPr>
-          <w:sz w:val="48"/>
-          <w:szCs w:val="48"/>
-          <w:u w:val="single"/>
-        </w:rPr>
-      </w:pPr>
-      <w:r>
-        <w:rPr>
-          <w:sz w:val="48"/>
-          <w:szCs w:val="48"/>
-          <w:u w:val="single"/>
+          <w:sz w:val="40"/>
+          <w:szCs w:val="40"/>
+        </w:rPr>
+      </w:pPr>
+      <w:r>
+        <w:rPr>
+          <w:sz w:val="40"/>
+          <w:szCs w:val="40"/>
         </w:rPr>
         <w:t>Groupe 1</w:t>
       </w:r>
@@ -1008,45 +1006,32 @@
     </w:p>
     <w:p>
       <w:pPr>
-        <w:rPr>
-          <w:sz w:val="24"/>
-          <w:szCs w:val="24"/>
-        </w:rPr>
-      </w:pPr>
-      <w:r>
-        <w:rPr>
-          <w:sz w:val="24"/>
-          <w:szCs w:val="24"/>
-        </w:rPr>
-        <w:t>Notre équipe hérite de la responsabilité du projet "EasySave" qui consiste à développer un logiciel de sauvegarde.</w:t>
-      </w:r>
-      <w:r>
-        <w:rPr>
-          <w:sz w:val="24"/>
-          <w:szCs w:val="24"/>
-        </w:rPr>
+        <w:jc w:val="both"/>
+      </w:pPr>
+      <w:r>
+        <w:t xml:space="preserve">Notre équipe hérite de la responsabilité du projet </w:t>
+      </w:r>
+      <w:r>
+        <w:rPr>
+          <w:b/>
+          <w:bCs/>
+        </w:rPr>
+        <w:t>EasySave</w:t>
+      </w:r>
+      <w:r>
+        <w:t xml:space="preserve"> qui consiste à développer un logiciel de sauvegarde.</w:t>
+      </w:r>
+      <w:r>
         <w:t xml:space="preserve"> </w:t>
       </w:r>
       <w:r>
-        <w:rPr>
-          <w:sz w:val="24"/>
-          <w:szCs w:val="24"/>
-        </w:rPr>
-        <w:t>Ce logiciel sera développé en C#</w:t>
-      </w:r>
-      <w:r>
-        <w:rPr>
-          <w:sz w:val="24"/>
-          <w:szCs w:val="24"/>
-        </w:rPr>
-        <w:t xml:space="preserve"> avec la technologie .NET de Microsoft</w:t>
-      </w:r>
-      <w:r>
-        <w:rPr>
-          <w:sz w:val="24"/>
-          <w:szCs w:val="24"/>
-        </w:rPr>
-        <w:t xml:space="preserve"> et un manuel d'utilisation et des informations support/client seront disponibles aux différents collaborateurs.</w:t>
+        <w:t xml:space="preserve">Ce logiciel sera développé en C# avec la technologie .NET de Microsoft et un manuel d'utilisation et des informations support/client seront disponibles </w:t>
+      </w:r>
+      <w:r>
+        <w:t>pour les</w:t>
+      </w:r>
+      <w:r>
+        <w:t xml:space="preserve"> différents collaborateurs.</w:t>
       </w:r>
     </w:p>
     <w:p>
@@ -1064,21 +1049,12 @@
           <w:ilvl w:val="0"/>
           <w:numId w:val="3"/>
         </w:numPr>
-        <w:rPr>
-          <w:lang w:val="en-GB"/>
-        </w:rPr>
       </w:pPr>
       <w:bookmarkStart w:id="2" w:name="_Toc120715164"/>
       <w:r>
-        <w:rPr>
-          <w:lang w:val="en-GB"/>
-        </w:rPr>
         <w:t>P</w:t>
       </w:r>
       <w:r>
-        <w:rPr>
-          <w:lang w:val="en-GB"/>
-        </w:rPr>
         <w:t>résentation de l’équipe</w:t>
       </w:r>
       <w:bookmarkEnd w:id="2"/>
@@ -1140,6 +1116,7 @@
       </w:r>
       <w:r>
         <w:rPr>
+          <w:noProof/>
           <w:sz w:val="24"/>
           <w:szCs w:val="24"/>
           <w:lang w:val="en-GB"/>
@@ -1238,6 +1215,7 @@
       </w:r>
       <w:r>
         <w:rPr>
+          <w:noProof/>
           <w:sz w:val="24"/>
           <w:szCs w:val="24"/>
           <w:lang w:val="en-GB"/>
@@ -1281,72 +1259,24 @@
     </w:p>
     <w:p>
       <w:pPr>
-        <w:rPr>
-          <w:sz w:val="24"/>
-          <w:szCs w:val="24"/>
-        </w:rPr>
-      </w:pPr>
-      <w:r>
-        <w:rPr>
-          <w:sz w:val="24"/>
-          <w:szCs w:val="24"/>
-        </w:rPr>
-        <w:t>L’</w:t>
-      </w:r>
-      <w:r>
-        <w:rPr>
-          <w:sz w:val="24"/>
-          <w:szCs w:val="24"/>
-        </w:rPr>
-        <w:t>éq</w:t>
-      </w:r>
-      <w:r>
-        <w:rPr>
-          <w:sz w:val="24"/>
-          <w:szCs w:val="24"/>
-        </w:rPr>
-        <w:t xml:space="preserve">uipe </w:t>
-      </w:r>
-      <w:r>
-        <w:rPr>
-          <w:sz w:val="24"/>
-          <w:szCs w:val="24"/>
-        </w:rPr>
+        <w:jc w:val="both"/>
+      </w:pPr>
+      <w:r>
+        <w:t xml:space="preserve">L’équipe </w:t>
+      </w:r>
+      <w:r>
         <w:t xml:space="preserve">en charge du projet </w:t>
       </w:r>
       <w:r>
-        <w:rPr>
-          <w:sz w:val="24"/>
-          <w:szCs w:val="24"/>
-        </w:rPr>
-        <w:t>e</w:t>
-      </w:r>
-      <w:r>
-        <w:rPr>
-          <w:sz w:val="24"/>
-          <w:szCs w:val="24"/>
-        </w:rPr>
-        <w:t>st composé</w:t>
-      </w:r>
-      <w:r>
-        <w:rPr>
-          <w:sz w:val="24"/>
-          <w:szCs w:val="24"/>
-        </w:rPr>
+        <w:t>est composé</w:t>
+      </w:r>
+      <w:r>
         <w:t>e de Eddy AMANI, Louis DUMONT, Maxime EY et Guillaume HARNIST</w:t>
       </w:r>
       <w:r>
-        <w:rPr>
-          <w:sz w:val="24"/>
-          <w:szCs w:val="24"/>
-        </w:rPr>
         <w:t xml:space="preserve"> (le chef de projet)</w:t>
       </w:r>
       <w:r>
-        <w:rPr>
-          <w:sz w:val="24"/>
-          <w:szCs w:val="24"/>
-        </w:rPr>
         <w:t>.</w:t>
       </w:r>
     </w:p>
@@ -1374,362 +1304,156 @@
     </w:p>
     <w:p>
       <w:pPr>
-        <w:rPr>
-          <w:sz w:val="24"/>
-          <w:szCs w:val="24"/>
-        </w:rPr>
-      </w:pPr>
-      <w:r>
-        <w:rPr>
-          <w:sz w:val="24"/>
-          <w:szCs w:val="24"/>
-        </w:rPr>
+        <w:jc w:val="both"/>
+      </w:pPr>
+      <w:r>
         <w:t>Ce premier livrable</w:t>
       </w:r>
       <w:r>
-        <w:rPr>
-          <w:sz w:val="24"/>
-          <w:szCs w:val="24"/>
-        </w:rPr>
-        <w:t xml:space="preserve"> consiste e</w:t>
-      </w:r>
-      <w:r>
-        <w:rPr>
-          <w:sz w:val="24"/>
-          <w:szCs w:val="24"/>
-        </w:rPr>
-        <w:t>n la version 1.0 d</w:t>
-      </w:r>
-      <w:r>
-        <w:rPr>
-          <w:sz w:val="24"/>
-          <w:szCs w:val="24"/>
-        </w:rPr>
+        <w:t xml:space="preserve"> consiste en la version 1.0 d</w:t>
+      </w:r>
+      <w:r>
         <w:t>e l’application</w:t>
       </w:r>
       <w:r>
-        <w:rPr>
-          <w:sz w:val="24"/>
-          <w:szCs w:val="24"/>
-        </w:rPr>
         <w:t xml:space="preserve"> qui est une application Console</w:t>
       </w:r>
       <w:r>
-        <w:rPr>
-          <w:sz w:val="24"/>
-          <w:szCs w:val="24"/>
-        </w:rPr>
-        <w:t xml:space="preserve"> utilisant .</w:t>
-      </w:r>
-      <w:r>
-        <w:rPr>
-          <w:sz w:val="24"/>
-          <w:szCs w:val="24"/>
-        </w:rPr>
-        <w:t>N</w:t>
-      </w:r>
-      <w:r>
-        <w:rPr>
-          <w:sz w:val="24"/>
-          <w:szCs w:val="24"/>
-        </w:rPr>
+        <w:t xml:space="preserve"> utilisant .N</w:t>
+      </w:r>
+      <w:r>
         <w:t>ET</w:t>
       </w:r>
       <w:r>
-        <w:rPr>
-          <w:sz w:val="24"/>
-          <w:szCs w:val="24"/>
-        </w:rPr>
         <w:t xml:space="preserve"> Core.</w:t>
       </w:r>
       <w:r>
-        <w:rPr>
-          <w:sz w:val="24"/>
-          <w:szCs w:val="24"/>
-        </w:rPr>
         <w:t xml:space="preserve"> Cette console devra permettre </w:t>
       </w:r>
       <w:r>
-        <w:rPr>
-          <w:sz w:val="24"/>
-          <w:szCs w:val="24"/>
-        </w:rPr>
         <w:t xml:space="preserve">de créer jusqu’à 5 travaux de sauvegarde, chacun définit par un nom, </w:t>
       </w:r>
       <w:r>
-        <w:rPr>
-          <w:sz w:val="24"/>
-          <w:szCs w:val="24"/>
-        </w:rPr>
         <w:t>un type de sauvegarde</w:t>
       </w:r>
       <w:r>
-        <w:rPr>
-          <w:sz w:val="24"/>
-          <w:szCs w:val="24"/>
-        </w:rPr>
         <w:t xml:space="preserve"> et deux répertoires </w:t>
       </w:r>
       <w:r>
-        <w:rPr>
-          <w:sz w:val="24"/>
-          <w:szCs w:val="24"/>
-        </w:rPr>
         <w:t>(</w:t>
       </w:r>
       <w:r>
-        <w:rPr>
-          <w:sz w:val="24"/>
-          <w:szCs w:val="24"/>
-        </w:rPr>
         <w:t>source et cible</w:t>
       </w:r>
       <w:r>
-        <w:rPr>
-          <w:sz w:val="24"/>
-          <w:szCs w:val="24"/>
-        </w:rPr>
         <w:t xml:space="preserve">), </w:t>
       </w:r>
       <w:r>
-        <w:rPr>
-          <w:sz w:val="24"/>
-          <w:szCs w:val="24"/>
-        </w:rPr>
         <w:t>qui pourront être des disques locaux, des disques externes ou des lecteurs réseaux</w:t>
       </w:r>
       <w:r>
-        <w:rPr>
-          <w:sz w:val="24"/>
-          <w:szCs w:val="24"/>
-        </w:rPr>
         <w:t>.</w:t>
       </w:r>
     </w:p>
     <w:p>
       <w:pPr>
-        <w:rPr>
-          <w:sz w:val="24"/>
-          <w:szCs w:val="24"/>
-        </w:rPr>
-      </w:pPr>
-      <w:r>
-        <w:rPr>
-          <w:sz w:val="24"/>
-          <w:szCs w:val="24"/>
-        </w:rPr>
+        <w:jc w:val="both"/>
+      </w:pPr>
+      <w:r>
         <w:t>En plus des éléments techniqu</w:t>
       </w:r>
       <w:r>
-        <w:rPr>
-          <w:sz w:val="24"/>
-          <w:szCs w:val="24"/>
-        </w:rPr>
         <w:t xml:space="preserve">es, la console </w:t>
       </w:r>
       <w:r>
-        <w:rPr>
-          <w:sz w:val="24"/>
-          <w:szCs w:val="24"/>
-        </w:rPr>
         <w:t>devra être utilisable par des utilisateurs francophones et anglophones</w:t>
       </w:r>
       <w:r>
-        <w:rPr>
-          <w:sz w:val="24"/>
-          <w:szCs w:val="24"/>
-        </w:rPr>
         <w:t>.</w:t>
       </w:r>
     </w:p>
     <w:p>
       <w:pPr>
-        <w:rPr>
-          <w:sz w:val="24"/>
-          <w:szCs w:val="24"/>
-        </w:rPr>
-      </w:pPr>
-      <w:r>
-        <w:rPr>
-          <w:sz w:val="24"/>
-          <w:szCs w:val="24"/>
-        </w:rPr>
+        <w:jc w:val="both"/>
+      </w:pPr>
+      <w:r>
         <w:t>Les sauvegardes pourront concerner</w:t>
       </w:r>
       <w:r>
-        <w:rPr>
-          <w:sz w:val="24"/>
-          <w:szCs w:val="24"/>
-        </w:rPr>
         <w:t xml:space="preserve"> un seul travail ou l’ensemble des travaux et devra </w:t>
       </w:r>
       <w:r>
-        <w:rPr>
-          <w:sz w:val="24"/>
-          <w:szCs w:val="24"/>
-        </w:rPr>
         <w:t>être appliquées</w:t>
       </w:r>
       <w:r>
-        <w:rPr>
-          <w:sz w:val="24"/>
-          <w:szCs w:val="24"/>
-        </w:rPr>
         <w:t xml:space="preserve"> </w:t>
       </w:r>
       <w:r>
-        <w:rPr>
-          <w:sz w:val="24"/>
-          <w:szCs w:val="24"/>
-        </w:rPr>
         <w:t xml:space="preserve">sur </w:t>
       </w:r>
       <w:r>
-        <w:rPr>
-          <w:sz w:val="24"/>
-          <w:szCs w:val="24"/>
-        </w:rPr>
         <w:t>tous les éléments du répertoire source.</w:t>
       </w:r>
     </w:p>
     <w:p>
       <w:pPr>
-        <w:rPr>
-          <w:sz w:val="24"/>
-          <w:szCs w:val="24"/>
-        </w:rPr>
-      </w:pPr>
-      <w:r>
-        <w:rPr>
-          <w:sz w:val="24"/>
-          <w:szCs w:val="24"/>
-        </w:rPr>
+        <w:jc w:val="both"/>
+      </w:pPr>
+      <w:r>
         <w:t xml:space="preserve">Deux fichiers logs seront </w:t>
       </w:r>
       <w:r>
-        <w:rPr>
-          <w:sz w:val="24"/>
-          <w:szCs w:val="24"/>
-        </w:rPr>
         <w:t>créés</w:t>
       </w:r>
       <w:r>
-        <w:rPr>
-          <w:sz w:val="24"/>
-          <w:szCs w:val="24"/>
-        </w:rPr>
         <w:t xml:space="preserve"> pour cette application : un fichier log journalier</w:t>
       </w:r>
       <w:r>
-        <w:rPr>
-          <w:sz w:val="24"/>
-          <w:szCs w:val="24"/>
-        </w:rPr>
         <w:t xml:space="preserve"> (contenant </w:t>
       </w:r>
       <w:r>
-        <w:rPr>
-          <w:sz w:val="24"/>
-          <w:szCs w:val="24"/>
-        </w:rPr>
         <w:t>les informations des travaux de sauvegarde tels que le nom, l’horodatage, l’adresse du fichier source et celle du fichier de destination</w:t>
       </w:r>
       <w:r>
-        <w:rPr>
-          <w:sz w:val="24"/>
-          <w:szCs w:val="24"/>
-        </w:rPr>
         <w:t xml:space="preserve">, la taille du fichier et </w:t>
       </w:r>
       <w:r>
-        <w:rPr>
-          <w:sz w:val="24"/>
-          <w:szCs w:val="24"/>
-        </w:rPr>
         <w:t>le temps de transfert) ainsi qu’</w:t>
       </w:r>
       <w:r>
-        <w:rPr>
-          <w:sz w:val="24"/>
-          <w:szCs w:val="24"/>
-        </w:rPr>
         <w:t>un fichier d’état d’avancement</w:t>
       </w:r>
       <w:r>
-        <w:rPr>
-          <w:sz w:val="24"/>
-          <w:szCs w:val="24"/>
-        </w:rPr>
         <w:t xml:space="preserve"> du travail de sauv</w:t>
       </w:r>
       <w:r>
-        <w:rPr>
-          <w:sz w:val="24"/>
-          <w:szCs w:val="24"/>
-        </w:rPr>
         <w:t xml:space="preserve">egarde (contenant </w:t>
       </w:r>
       <w:r>
-        <w:rPr>
-          <w:sz w:val="24"/>
-          <w:szCs w:val="24"/>
-        </w:rPr>
         <w:t xml:space="preserve">le nom, </w:t>
       </w:r>
       <w:r>
-        <w:rPr>
-          <w:sz w:val="24"/>
-          <w:szCs w:val="24"/>
-        </w:rPr>
         <w:t>l’horodatage</w:t>
       </w:r>
       <w:r>
-        <w:rPr>
-          <w:sz w:val="24"/>
-          <w:szCs w:val="24"/>
-        </w:rPr>
         <w:t>, l’état du travail, le nombre de fichiers éligibles, la taille des fichiers à transférer et la progression</w:t>
       </w:r>
       <w:r>
-        <w:rPr>
-          <w:sz w:val="24"/>
-          <w:szCs w:val="24"/>
-        </w:rPr>
         <w:t xml:space="preserve"> </w:t>
       </w:r>
       <w:r>
-        <w:rPr>
-          <w:sz w:val="24"/>
-          <w:szCs w:val="24"/>
-        </w:rPr>
         <w:t>avec la taille et le nombre de fichiers restants</w:t>
       </w:r>
       <w:r>
-        <w:rPr>
-          <w:sz w:val="24"/>
-          <w:szCs w:val="24"/>
-        </w:rPr>
         <w:t xml:space="preserve"> en plus des adresses d</w:t>
       </w:r>
       <w:r>
-        <w:rPr>
-          <w:sz w:val="24"/>
-          <w:szCs w:val="24"/>
-        </w:rPr>
         <w:t>u</w:t>
       </w:r>
       <w:r>
-        <w:rPr>
-          <w:sz w:val="24"/>
-          <w:szCs w:val="24"/>
-        </w:rPr>
         <w:t xml:space="preserve"> fichier source et</w:t>
       </w:r>
       <w:r>
-        <w:rPr>
-          <w:sz w:val="24"/>
-          <w:szCs w:val="24"/>
-        </w:rPr>
         <w:t xml:space="preserve"> du fichier de destination).</w:t>
       </w:r>
     </w:p>
@@ -1744,454 +1468,38 @@
       <w:bookmarkStart w:id="4" w:name="_Toc120715166"/>
       <w:r>
         <w:lastRenderedPageBreak/>
-        <w:t>DOCUMENTATION UTILISATEUR DE L’UTILISATION</w:t>
+        <w:t>DOCUMENTATION UTILISATEUR</w:t>
       </w:r>
       <w:bookmarkEnd w:id="4"/>
     </w:p>
     <w:p>
       <w:pPr>
-        <w:ind w:firstLine="708"/>
         <w:jc w:val="both"/>
-        <w:rPr>
-          <w:sz w:val="24"/>
-          <w:szCs w:val="24"/>
-        </w:rPr>
-      </w:pPr>
-      <w:r>
-        <w:rPr>
-          <w:sz w:val="24"/>
-          <w:szCs w:val="24"/>
-        </w:rPr>
-        <w:t>Lors de la première utilisation, l’utilisateur devra choisir la langue de fonctionnement de l’application : français ou anglais. Ce choix n’est pas définitif, car l’utilisateur pourra facilement choisir de changer de langue ultérieurement dans le menu de l’application.</w:t>
-      </w:r>
-    </w:p>
-    <w:p>
-      <w:pPr>
-        <w:ind w:firstLine="708"/>
+      </w:pPr>
+      <w:r>
+        <w:t>Lors de la première utilisation, l’utilisateur devra choisir la langue de fonctionnement de l’application: français ou anglais. Ce choix n’est pas définitif, car l’utilisateur pourra facilement changer de langue ultérieurement dans le menu de l’application.</w:t>
+      </w:r>
+    </w:p>
+    <w:p>
+      <w:pPr>
         <w:jc w:val="both"/>
-        <w:rPr>
-          <w:sz w:val="24"/>
-          <w:szCs w:val="24"/>
-        </w:rPr>
-      </w:pPr>
-      <w:r>
-        <w:rPr>
-          <w:sz w:val="24"/>
-          <w:szCs w:val="24"/>
-        </w:rPr>
+      </w:pPr>
+      <w:r>
         <w:t xml:space="preserve">Ensuite, l’utilisateur arrive dans le menu principal de notre application </w:t>
       </w:r>
       <w:bookmarkStart w:id="5" w:name="_Int_TEy98ds6"/>
       <w:r>
-        <w:rPr>
-          <w:sz w:val="24"/>
-          <w:szCs w:val="24"/>
-        </w:rPr>
         <w:t>EasySave</w:t>
       </w:r>
       <w:bookmarkEnd w:id="5"/>
       <w:r>
-        <w:rPr>
-          <w:sz w:val="24"/>
-          <w:szCs w:val="24"/>
-        </w:rPr>
         <w:t>, dès lors il aura accès au menu d’actions suivant :</w:t>
       </w:r>
       <w:r>
         <w:rPr>
-          <w:sz w:val="24"/>
-          <w:szCs w:val="24"/>
           <w:u w:val="single"/>
         </w:rPr>
         <w:t xml:space="preserve"> </w:t>
-      </w:r>
-    </w:p>
-    <w:p>
-      <w:pPr>
-        <w:ind w:firstLine="708"/>
-        <w:rPr>
-          <w:sz w:val="24"/>
-          <w:szCs w:val="24"/>
-        </w:rPr>
-      </w:pPr>
-      <w:r>
-        <w:rPr>
-          <w:sz w:val="24"/>
-          <w:szCs w:val="24"/>
-        </w:rPr>
-        <w:t>1. Lancer le travail de sauvegarde</w:t>
-      </w:r>
-    </w:p>
-    <w:p>
-      <w:pPr>
-        <w:ind w:firstLine="708"/>
-        <w:rPr>
-          <w:sz w:val="24"/>
-          <w:szCs w:val="24"/>
-        </w:rPr>
-      </w:pPr>
-      <w:r>
-        <w:rPr>
-          <w:sz w:val="24"/>
-          <w:szCs w:val="24"/>
-        </w:rPr>
-        <w:t>2. Définir le travail de sauvegarde</w:t>
-      </w:r>
-    </w:p>
-    <w:p>
-      <w:pPr>
-        <w:ind w:firstLine="708"/>
-        <w:rPr>
-          <w:sz w:val="24"/>
-          <w:szCs w:val="24"/>
-        </w:rPr>
-      </w:pPr>
-      <w:r>
-        <w:rPr>
-          <w:sz w:val="24"/>
-          <w:szCs w:val="24"/>
-        </w:rPr>
-        <w:t>3. Ouvrir le dossier log</w:t>
-      </w:r>
-    </w:p>
-    <w:p>
-      <w:pPr>
-        <w:ind w:firstLine="708"/>
-        <w:rPr>
-          <w:sz w:val="24"/>
-          <w:szCs w:val="24"/>
-        </w:rPr>
-      </w:pPr>
-      <w:r>
-        <w:rPr>
-          <w:sz w:val="24"/>
-          <w:szCs w:val="24"/>
-        </w:rPr>
-        <w:t>4. Changer la langue</w:t>
-      </w:r>
-    </w:p>
-    <w:p>
-      <w:pPr>
-        <w:ind w:firstLine="708"/>
-        <w:rPr>
-          <w:sz w:val="24"/>
-          <w:szCs w:val="24"/>
-        </w:rPr>
-      </w:pPr>
-      <w:r>
-        <w:rPr>
-          <w:sz w:val="24"/>
-          <w:szCs w:val="24"/>
-        </w:rPr>
-        <w:t>5. Ouvrir le dossier de configuration</w:t>
-      </w:r>
-      <w:r>
-        <w:rPr>
-          <w:sz w:val="24"/>
-          <w:szCs w:val="24"/>
-          <w:u w:val="single"/>
-        </w:rPr>
-        <w:t xml:space="preserve"> </w:t>
-      </w:r>
-    </w:p>
-    <w:p>
-      <w:pPr>
-        <w:ind w:firstLine="708"/>
-        <w:rPr>
-          <w:sz w:val="24"/>
-          <w:szCs w:val="24"/>
-        </w:rPr>
-      </w:pPr>
-      <w:r>
-        <w:rPr>
-          <w:sz w:val="24"/>
-          <w:szCs w:val="24"/>
-        </w:rPr>
-        <w:t>0. Quitter le programme.</w:t>
-      </w:r>
-    </w:p>
-    <w:p>
-      <w:pPr>
-        <w:rPr>
-          <w:sz w:val="24"/>
-          <w:szCs w:val="24"/>
-        </w:rPr>
-      </w:pPr>
-      <w:r>
-        <w:rPr>
-          <w:sz w:val="24"/>
-          <w:szCs w:val="24"/>
-        </w:rPr>
-        <w:t xml:space="preserve"> </w:t>
-      </w:r>
-    </w:p>
-    <w:p>
-      <w:pPr>
-        <w:ind w:firstLine="708"/>
-        <w:rPr>
-          <w:sz w:val="24"/>
-          <w:szCs w:val="24"/>
-        </w:rPr>
-      </w:pPr>
-      <w:r>
-        <w:rPr>
-          <w:sz w:val="24"/>
-          <w:szCs w:val="24"/>
-        </w:rPr>
-        <w:t>Explication des différentes actions :</w:t>
-      </w:r>
-      <w:r>
-        <w:rPr>
-          <w:sz w:val="24"/>
-          <w:szCs w:val="24"/>
-          <w:u w:val="single"/>
-        </w:rPr>
-        <w:t xml:space="preserve"> </w:t>
-      </w:r>
-    </w:p>
-    <w:p>
-      <w:pPr>
-        <w:ind w:firstLine="708"/>
-        <w:rPr>
-          <w:sz w:val="24"/>
-          <w:szCs w:val="24"/>
-        </w:rPr>
-      </w:pPr>
-      <w:r>
-        <w:rPr>
-          <w:sz w:val="24"/>
-          <w:szCs w:val="24"/>
-        </w:rPr>
-        <w:t>1. Lancer le travail de sauvegarde :</w:t>
-      </w:r>
-    </w:p>
-    <w:p>
-      <w:pPr>
-        <w:rPr>
-          <w:sz w:val="24"/>
-          <w:szCs w:val="24"/>
-        </w:rPr>
-      </w:pPr>
-      <w:r>
-        <w:rPr>
-          <w:sz w:val="24"/>
-          <w:szCs w:val="24"/>
-        </w:rPr>
-        <w:t xml:space="preserve"> </w:t>
-      </w:r>
-      <w:r>
-        <w:tab/>
-      </w:r>
-      <w:r>
-        <w:rPr>
-          <w:sz w:val="24"/>
-          <w:szCs w:val="24"/>
-        </w:rPr>
-        <w:t>L’utilisateur devra choisir un travail de sauvegarde à exécuter. Il pourra aussi rentrer la lettre « a » pour exécuter tous les travaux.</w:t>
-      </w:r>
-    </w:p>
-    <w:p>
-      <w:pPr>
-        <w:ind w:firstLine="708"/>
-        <w:rPr>
-          <w:sz w:val="24"/>
-          <w:szCs w:val="24"/>
-        </w:rPr>
-      </w:pPr>
-      <w:r>
-        <w:rPr>
-          <w:sz w:val="24"/>
-          <w:szCs w:val="24"/>
-        </w:rPr>
-        <w:t>2. Définir le travail de sauvegarde :</w:t>
-      </w:r>
-    </w:p>
-    <w:p>
-      <w:pPr>
-        <w:ind w:firstLine="708"/>
-        <w:rPr>
-          <w:sz w:val="24"/>
-          <w:szCs w:val="24"/>
-        </w:rPr>
-      </w:pPr>
-      <w:r>
-        <w:rPr>
-          <w:sz w:val="24"/>
-          <w:szCs w:val="24"/>
-        </w:rPr>
-        <w:t xml:space="preserve"> L’utilisateur pourra ici configurer les travaux de sauvegarde, tout d’abord il devra choisir quel travail configurer, puis lui donner un nom, puis rentrer le dossier source du travail de sauvegarde</w:t>
-      </w:r>
-      <w:r>
-        <w:rPr>
-          <w:sz w:val="24"/>
-          <w:szCs w:val="24"/>
-        </w:rPr>
-        <w:t xml:space="preserve"> et ensuite r</w:t>
-      </w:r>
-      <w:r>
-        <w:rPr>
-          <w:sz w:val="24"/>
-          <w:szCs w:val="24"/>
-        </w:rPr>
-        <w:t>entre</w:t>
-      </w:r>
-      <w:r>
-        <w:rPr>
-          <w:sz w:val="24"/>
-          <w:szCs w:val="24"/>
-        </w:rPr>
-        <w:t>r</w:t>
-      </w:r>
-      <w:r>
-        <w:rPr>
-          <w:sz w:val="24"/>
-          <w:szCs w:val="24"/>
-        </w:rPr>
-        <w:t xml:space="preserve"> le dossier de destination avant de choisir le type de sauvegarde à effectuer complète ou bien différentielle. Il aura aussi la possibilité de garder </w:t>
-      </w:r>
-      <w:bookmarkStart w:id="6" w:name="_Int_0zVaNurP"/>
-      <w:r>
-        <w:rPr>
-          <w:sz w:val="24"/>
-          <w:szCs w:val="24"/>
-        </w:rPr>
-        <w:t>les anciennes configurations</w:t>
-      </w:r>
-      <w:bookmarkEnd w:id="6"/>
-      <w:r>
-        <w:rPr>
-          <w:sz w:val="24"/>
-          <w:szCs w:val="24"/>
-        </w:rPr>
-        <w:t xml:space="preserve"> en tapant « rien » pour ne rien modifier.</w:t>
-      </w:r>
-    </w:p>
-    <w:p>
-      <w:pPr>
-        <w:ind w:firstLine="708"/>
-        <w:rPr>
-          <w:sz w:val="24"/>
-          <w:szCs w:val="24"/>
-        </w:rPr>
-      </w:pPr>
-      <w:r>
-        <w:rPr>
-          <w:sz w:val="24"/>
-          <w:szCs w:val="24"/>
-        </w:rPr>
-        <w:t xml:space="preserve">3. Ouvrir le dossier log : </w:t>
-      </w:r>
-    </w:p>
-    <w:p>
-      <w:pPr>
-        <w:ind w:firstLine="708"/>
-        <w:rPr>
-          <w:sz w:val="24"/>
-          <w:szCs w:val="24"/>
-        </w:rPr>
-      </w:pPr>
-      <w:r>
-        <w:rPr>
-          <w:sz w:val="24"/>
-          <w:szCs w:val="24"/>
-        </w:rPr>
-        <w:t xml:space="preserve">Cette option </w:t>
-      </w:r>
-      <w:bookmarkStart w:id="7" w:name="_Int_N8Hz5HyD"/>
-      <w:r>
-        <w:rPr>
-          <w:sz w:val="24"/>
-          <w:szCs w:val="24"/>
-        </w:rPr>
-        <w:t>a</w:t>
-      </w:r>
-      <w:bookmarkEnd w:id="7"/>
-      <w:r>
-        <w:rPr>
-          <w:sz w:val="24"/>
-          <w:szCs w:val="24"/>
-        </w:rPr>
-        <w:t xml:space="preserve"> pour but d’ouvrir le dossier </w:t>
-      </w:r>
-      <w:bookmarkStart w:id="8" w:name="_Int_oKQC1Gzh"/>
-      <w:r>
-        <w:rPr>
-          <w:sz w:val="24"/>
-          <w:szCs w:val="24"/>
-        </w:rPr>
-        <w:t>des logs</w:t>
-      </w:r>
-      <w:bookmarkEnd w:id="8"/>
-      <w:r>
-        <w:rPr>
-          <w:sz w:val="24"/>
-          <w:szCs w:val="24"/>
-        </w:rPr>
-        <w:t xml:space="preserve"> et choisir quel fichier ouvrir.</w:t>
-      </w:r>
-    </w:p>
-    <w:p>
-      <w:pPr>
-        <w:ind w:firstLine="708"/>
-        <w:rPr>
-          <w:sz w:val="24"/>
-          <w:szCs w:val="24"/>
-        </w:rPr>
-      </w:pPr>
-      <w:r>
-        <w:rPr>
-          <w:sz w:val="24"/>
-          <w:szCs w:val="24"/>
-        </w:rPr>
-        <w:t xml:space="preserve">4. Changer la langue : </w:t>
-      </w:r>
-    </w:p>
-    <w:p>
-      <w:pPr>
-        <w:ind w:firstLine="708"/>
-        <w:rPr>
-          <w:sz w:val="24"/>
-          <w:szCs w:val="24"/>
-        </w:rPr>
-      </w:pPr>
-      <w:r>
-        <w:rPr>
-          <w:sz w:val="24"/>
-          <w:szCs w:val="24"/>
-        </w:rPr>
-        <w:t>L’utilisateur peut ici choisir la langue du programme qu’il souhaite.</w:t>
-      </w:r>
-    </w:p>
-    <w:p>
-      <w:pPr>
-        <w:ind w:firstLine="708"/>
-        <w:rPr>
-          <w:sz w:val="24"/>
-          <w:szCs w:val="24"/>
-        </w:rPr>
-      </w:pPr>
-      <w:r>
-        <w:rPr>
-          <w:sz w:val="24"/>
-          <w:szCs w:val="24"/>
-        </w:rPr>
-        <w:t>5. Ouvrir le dossier de configuration :</w:t>
-      </w:r>
-    </w:p>
-    <w:p>
-      <w:pPr>
-        <w:ind w:firstLine="708"/>
-        <w:rPr>
-          <w:sz w:val="24"/>
-          <w:szCs w:val="24"/>
-        </w:rPr>
-      </w:pPr>
-      <w:r>
-        <w:rPr>
-          <w:sz w:val="24"/>
-          <w:szCs w:val="24"/>
-        </w:rPr>
-        <w:t>L’utilisateur peut ici réinitialiser les fichiers logs, ainsi que les différents chemins empruntés par les sauvegardes.</w:t>
       </w:r>
     </w:p>
     <w:p>
@@ -2199,26 +1507,320 @@
         <w:pStyle w:val="Paragraphedeliste"/>
         <w:numPr>
           <w:ilvl w:val="0"/>
-          <w:numId w:val="1"/>
+          <w:numId w:val="6"/>
         </w:numPr>
-        <w:rPr>
-          <w:sz w:val="24"/>
-          <w:szCs w:val="24"/>
-        </w:rPr>
-      </w:pPr>
-      <w:r>
-        <w:rPr>
-          <w:sz w:val="24"/>
-          <w:szCs w:val="24"/>
-        </w:rPr>
+      </w:pPr>
+      <w:r>
+        <w:t>Lancer le travail de sauvegarde</w:t>
+      </w:r>
+    </w:p>
+    <w:p>
+      <w:pPr>
+        <w:pStyle w:val="Paragraphedeliste"/>
+        <w:numPr>
+          <w:ilvl w:val="0"/>
+          <w:numId w:val="6"/>
+        </w:numPr>
+      </w:pPr>
+      <w:r>
+        <w:t>Définir le travail de sauvegarde</w:t>
+      </w:r>
+    </w:p>
+    <w:p>
+      <w:pPr>
+        <w:pStyle w:val="Paragraphedeliste"/>
+        <w:numPr>
+          <w:ilvl w:val="0"/>
+          <w:numId w:val="6"/>
+        </w:numPr>
+      </w:pPr>
+      <w:r>
+        <w:t>Ouvrir le dossier log</w:t>
+      </w:r>
+    </w:p>
+    <w:p>
+      <w:pPr>
+        <w:pStyle w:val="Paragraphedeliste"/>
+        <w:numPr>
+          <w:ilvl w:val="0"/>
+          <w:numId w:val="6"/>
+        </w:numPr>
+      </w:pPr>
+      <w:r>
+        <w:t>Changer la langue</w:t>
+      </w:r>
+    </w:p>
+    <w:p>
+      <w:pPr>
+        <w:pStyle w:val="Paragraphedeliste"/>
+        <w:numPr>
+          <w:ilvl w:val="0"/>
+          <w:numId w:val="6"/>
+        </w:numPr>
+      </w:pPr>
+      <w:r>
+        <w:t>Ouvrir le dossier de configuration</w:t>
+      </w:r>
+      <w:r>
+        <w:rPr>
+          <w:u w:val="single"/>
+        </w:rPr>
+        <w:t xml:space="preserve"> </w:t>
+      </w:r>
+    </w:p>
+    <w:p>
+      <w:pPr>
+        <w:pStyle w:val="Paragraphedeliste"/>
+        <w:numPr>
+          <w:ilvl w:val="0"/>
+          <w:numId w:val="6"/>
+        </w:numPr>
+      </w:pPr>
+      <w:r>
         <w:t>Quitter le programme.</w:t>
       </w:r>
     </w:p>
     <w:p>
-      <w:pPr>
-        <w:rPr>
-          <w:sz w:val="48"/>
-          <w:szCs w:val="48"/>
+      <w:r>
+        <w:t xml:space="preserve"> </w:t>
+      </w:r>
+    </w:p>
+    <w:p>
+      <w:pPr>
+        <w:rPr>
+          <w:u w:val="single"/>
+        </w:rPr>
+      </w:pPr>
+      <w:r>
+        <w:rPr>
+          <w:u w:val="single"/>
+        </w:rPr>
+        <w:t xml:space="preserve">Explication des différentes actions : </w:t>
+      </w:r>
+    </w:p>
+    <w:p>
+      <w:pPr>
+        <w:pStyle w:val="Paragraphedeliste"/>
+        <w:numPr>
+          <w:ilvl w:val="0"/>
+          <w:numId w:val="4"/>
+        </w:numPr>
+      </w:pPr>
+      <w:r>
+        <w:t>Lancer le travail de sauvegarde :</w:t>
+      </w:r>
+    </w:p>
+    <w:p>
+      <w:pPr>
+        <w:jc w:val="both"/>
+      </w:pPr>
+      <w:r>
+        <w:t xml:space="preserve">L’utilisateur </w:t>
+      </w:r>
+      <w:r>
+        <w:t>aura la possibilité de</w:t>
+      </w:r>
+      <w:r>
+        <w:t xml:space="preserve"> choisir un travail de sauvegarde à exécuter. Il pourra </w:t>
+      </w:r>
+      <w:r>
+        <w:t>également</w:t>
+      </w:r>
+      <w:r>
+        <w:t xml:space="preserve"> entrer la lettre « a » pour exécuter tous les travaux</w:t>
+      </w:r>
+      <w:r>
+        <w:t xml:space="preserve"> à la fois.</w:t>
+      </w:r>
+    </w:p>
+    <w:p/>
+    <w:p>
+      <w:pPr>
+        <w:pStyle w:val="Paragraphedeliste"/>
+        <w:numPr>
+          <w:ilvl w:val="0"/>
+          <w:numId w:val="4"/>
+        </w:numPr>
+      </w:pPr>
+      <w:r>
+        <w:t>Définir le travail de sauvegarde :</w:t>
+      </w:r>
+    </w:p>
+    <w:p>
+      <w:pPr>
+        <w:jc w:val="both"/>
+      </w:pPr>
+      <w:r>
+        <w:t>L’utilisateur pourra ici configurer les travaux de sauvegarde</w:t>
+      </w:r>
+      <w:r>
+        <w:t>.</w:t>
+      </w:r>
+    </w:p>
+    <w:p>
+      <w:pPr>
+        <w:jc w:val="both"/>
+      </w:pPr>
+      <w:r>
+        <w:t>T</w:t>
+      </w:r>
+      <w:r>
+        <w:t xml:space="preserve">out d’abord il </w:t>
+      </w:r>
+      <w:r>
+        <w:t>sera invité</w:t>
+      </w:r>
+      <w:r>
+        <w:t xml:space="preserve"> à</w:t>
+      </w:r>
+      <w:r>
+        <w:t xml:space="preserve"> choisir </w:t>
+      </w:r>
+      <w:r>
+        <w:t>le</w:t>
+      </w:r>
+      <w:r>
+        <w:t xml:space="preserve"> travail</w:t>
+      </w:r>
+      <w:r>
+        <w:t xml:space="preserve"> à</w:t>
+      </w:r>
+      <w:r>
+        <w:t xml:space="preserve"> configurer</w:t>
+      </w:r>
+      <w:r>
+        <w:t>. La configuration comprend la définition d’un nom, du</w:t>
+      </w:r>
+      <w:r>
+        <w:t xml:space="preserve"> dossier source</w:t>
+      </w:r>
+      <w:r>
+        <w:t xml:space="preserve">, du dossier de destination </w:t>
+      </w:r>
+      <w:r>
+        <w:t xml:space="preserve">ainsi que le type de sauvegarde. Parmi les types disponibles, l’utilisateur choisira entre </w:t>
+      </w:r>
+      <w:r>
+        <w:t xml:space="preserve">complète ou </w:t>
+      </w:r>
+      <w:r>
+        <w:t>d</w:t>
+      </w:r>
+      <w:r>
+        <w:t xml:space="preserve">ifférentielle. </w:t>
+      </w:r>
+      <w:r>
+        <w:t>Dans le cas d’une modification d’un travail de sauvegarde déjà définit, l’utilisateur pourra se permettre de laisser un champ vide pour conserver le champ précédent.</w:t>
+      </w:r>
+    </w:p>
+    <w:p/>
+    <w:p>
+      <w:pPr>
+        <w:pStyle w:val="Paragraphedeliste"/>
+        <w:numPr>
+          <w:ilvl w:val="0"/>
+          <w:numId w:val="4"/>
+        </w:numPr>
+      </w:pPr>
+      <w:r>
+        <w:t xml:space="preserve">Ouvrir </w:t>
+      </w:r>
+      <w:r>
+        <w:t>un log</w:t>
+      </w:r>
+      <w:r>
+        <w:t xml:space="preserve"> : </w:t>
+      </w:r>
+    </w:p>
+    <w:p>
+      <w:pPr>
+        <w:jc w:val="both"/>
+      </w:pPr>
+      <w:r>
+        <w:t xml:space="preserve">Cette option </w:t>
+      </w:r>
+      <w:r>
+        <w:t>permet à l’utilisateur</w:t>
+      </w:r>
+      <w:r>
+        <w:t xml:space="preserve"> d’ouvrir </w:t>
+      </w:r>
+      <w:r>
+        <w:t xml:space="preserve">un log spécifique à partir de ceux </w:t>
+      </w:r>
+      <w:r>
+        <w:t xml:space="preserve">déjà </w:t>
+      </w:r>
+      <w:r>
+        <w:t>existants</w:t>
+      </w:r>
+      <w:r>
+        <w:t>.</w:t>
+      </w:r>
+    </w:p>
+    <w:p/>
+    <w:p>
+      <w:pPr>
+        <w:pStyle w:val="Paragraphedeliste"/>
+        <w:numPr>
+          <w:ilvl w:val="0"/>
+          <w:numId w:val="4"/>
+        </w:numPr>
+      </w:pPr>
+      <w:r>
+        <w:t xml:space="preserve">Changer la langue : </w:t>
+      </w:r>
+    </w:p>
+    <w:p>
+      <w:pPr>
+        <w:jc w:val="both"/>
+      </w:pPr>
+      <w:r>
+        <w:t>L’utilisateur peut choisir la langue du programme qu’il souhaite.</w:t>
+      </w:r>
+    </w:p>
+    <w:p>
+      <w:pPr>
+        <w:pStyle w:val="Paragraphedeliste"/>
+        <w:numPr>
+          <w:ilvl w:val="0"/>
+          <w:numId w:val="4"/>
+        </w:numPr>
+      </w:pPr>
+      <w:r>
+        <w:t>Ouvrir le dossier de configuration :</w:t>
+      </w:r>
+    </w:p>
+    <w:p>
+      <w:pPr>
+        <w:jc w:val="both"/>
+      </w:pPr>
+      <w:r>
+        <w:t>En entrant le numéro de cette option, le programme ouvrira le dossier de configuration de l’application. On peut y retrouver le fichier de configuration générale, le fichier de configuration des travaux de sauvegarde ainsi que les différents logs de l’application.</w:t>
+      </w:r>
+    </w:p>
+    <w:p/>
+    <w:p>
+      <w:pPr>
+        <w:pStyle w:val="Paragraphedeliste"/>
+        <w:numPr>
+          <w:ilvl w:val="0"/>
+          <w:numId w:val="5"/>
+        </w:numPr>
+      </w:pPr>
+      <w:r>
+        <w:lastRenderedPageBreak/>
+        <w:t>Quitter le programme.</w:t>
+      </w:r>
+    </w:p>
+    <w:p>
+      <w:r>
+        <w:t>Cette option permet de mettre fin au programme en cours de fonctionnement</w:t>
+      </w:r>
+    </w:p>
+    <w:p>
+      <w:pPr>
+        <w:rPr>
           <w:u w:val="single"/>
         </w:rPr>
       </w:pPr>
@@ -2231,19 +1833,185 @@
           <w:numId w:val="2"/>
         </w:numPr>
       </w:pPr>
-      <w:bookmarkStart w:id="9" w:name="_Toc120715167"/>
-      <w:r>
-        <w:lastRenderedPageBreak/>
+      <w:bookmarkStart w:id="6" w:name="_Toc120715167"/>
+      <w:r>
         <w:t>EMPLACEMENT PAR DEFAUT</w:t>
       </w:r>
       <w:r>
         <w:t> :</w:t>
       </w:r>
-      <w:bookmarkEnd w:id="9"/>
+      <w:bookmarkEnd w:id="6"/>
       <w:r>
         <w:t xml:space="preserve"> </w:t>
       </w:r>
     </w:p>
+    <w:p>
+      <w:r>
+        <w:t xml:space="preserve">Certains fichiers sont configurés à des emplacements </w:t>
+      </w:r>
+      <w:r>
+        <w:t>par défaut.</w:t>
+      </w:r>
+    </w:p>
+    <w:tbl>
+      <w:tblPr>
+        <w:tblStyle w:val="Grilledutableau"/>
+        <w:tblW w:w="9209" w:type="dxa"/>
+        <w:tblLook w:val="04A0" w:firstRow="1" w:lastRow="0" w:firstColumn="1" w:lastColumn="0" w:noHBand="0" w:noVBand="1"/>
+      </w:tblPr>
+      <w:tblGrid>
+        <w:gridCol w:w="3539"/>
+        <w:gridCol w:w="5670"/>
+      </w:tblGrid>
+      <w:tr>
+        <w:tc>
+          <w:tcPr>
+            <w:tcW w:w="3539" w:type="dxa"/>
+          </w:tcPr>
+          <w:p>
+            <w:pPr>
+              <w:jc w:val="center"/>
+            </w:pPr>
+            <w:r>
+              <w:t>Fichiers</w:t>
+            </w:r>
+          </w:p>
+        </w:tc>
+        <w:tc>
+          <w:tcPr>
+            <w:tcW w:w="5670" w:type="dxa"/>
+          </w:tcPr>
+          <w:p>
+            <w:pPr>
+              <w:jc w:val="center"/>
+            </w:pPr>
+            <w:r>
+              <w:t>Emplacements</w:t>
+            </w:r>
+          </w:p>
+        </w:tc>
+      </w:tr>
+      <w:tr>
+        <w:tc>
+          <w:tcPr>
+            <w:tcW w:w="3539" w:type="dxa"/>
+          </w:tcPr>
+          <w:p>
+            <w:r>
+              <w:t>Paramètres de l’application</w:t>
+            </w:r>
+          </w:p>
+        </w:tc>
+        <w:tc>
+          <w:tcPr>
+            <w:tcW w:w="5670" w:type="dxa"/>
+          </w:tcPr>
+          <w:p>
+            <w:pPr>
+              <w:rPr>
+                <w:noProof/>
+              </w:rPr>
+            </w:pPr>
+            <w:r>
+              <w:rPr>
+                <w:noProof/>
+              </w:rPr>
+              <w:t>%AppData%\EasySave\Settings.json</w:t>
+            </w:r>
+          </w:p>
+        </w:tc>
+      </w:tr>
+      <w:tr>
+        <w:tc>
+          <w:tcPr>
+            <w:tcW w:w="3539" w:type="dxa"/>
+          </w:tcPr>
+          <w:p>
+            <w:r>
+              <w:t>Travaux de sauvegarde</w:t>
+            </w:r>
+          </w:p>
+        </w:tc>
+        <w:tc>
+          <w:tcPr>
+            <w:tcW w:w="5670" w:type="dxa"/>
+          </w:tcPr>
+          <w:p>
+            <w:pPr>
+              <w:rPr>
+                <w:noProof/>
+              </w:rPr>
+            </w:pPr>
+            <w:r>
+              <w:rPr>
+                <w:noProof/>
+              </w:rPr>
+              <w:t>%AppData%\EasySave\BackupWorks.json</w:t>
+            </w:r>
+          </w:p>
+        </w:tc>
+      </w:tr>
+      <w:tr>
+        <w:tc>
+          <w:tcPr>
+            <w:tcW w:w="3539" w:type="dxa"/>
+          </w:tcPr>
+          <w:p>
+            <w:r>
+              <w:t>Logs d’état</w:t>
+            </w:r>
+          </w:p>
+        </w:tc>
+        <w:tc>
+          <w:tcPr>
+            <w:tcW w:w="5670" w:type="dxa"/>
+          </w:tcPr>
+          <w:p>
+            <w:pPr>
+              <w:rPr>
+                <w:noProof/>
+              </w:rPr>
+            </w:pPr>
+            <w:r>
+              <w:rPr>
+                <w:noProof/>
+              </w:rPr>
+              <w:t>%AppData%\EasySave\StateLog.json</w:t>
+            </w:r>
+          </w:p>
+        </w:tc>
+      </w:tr>
+      <w:tr>
+        <w:tc>
+          <w:tcPr>
+            <w:tcW w:w="3539" w:type="dxa"/>
+          </w:tcPr>
+          <w:p>
+            <w:r>
+              <w:t>Logs journaliers</w:t>
+            </w:r>
+          </w:p>
+        </w:tc>
+        <w:tc>
+          <w:tcPr>
+            <w:tcW w:w="5670" w:type="dxa"/>
+          </w:tcPr>
+          <w:p>
+            <w:pPr>
+              <w:rPr>
+                <w:noProof/>
+              </w:rPr>
+            </w:pPr>
+            <w:r>
+              <w:rPr>
+                <w:noProof/>
+              </w:rPr>
+              <w:t>%AppData%\EasySave\Logs\EasySave_Log_{}.json</w:t>
+            </w:r>
+          </w:p>
+        </w:tc>
+      </w:tr>
+    </w:tbl>
     <w:p>
       <w:pPr>
         <w:rPr>
@@ -2251,162 +2019,8 @@
           <w:szCs w:val="24"/>
         </w:rPr>
       </w:pPr>
-      <w:r>
-        <w:rPr>
-          <w:sz w:val="24"/>
-          <w:szCs w:val="24"/>
-        </w:rPr>
-        <w:t xml:space="preserve">Certains fichiers sont configurés à des emplacements </w:t>
-      </w:r>
-      <w:r>
-        <w:rPr>
-          <w:sz w:val="24"/>
-          <w:szCs w:val="24"/>
-        </w:rPr>
-        <w:t>par défaut.</w:t>
-      </w:r>
-    </w:p>
-    <w:p>
-      <w:pPr>
-        <w:rPr>
-          <w:rFonts w:cstheme="minorHAnsi"/>
-          <w:sz w:val="24"/>
-          <w:szCs w:val="24"/>
-        </w:rPr>
-      </w:pPr>
-      <w:r>
-        <w:rPr>
-          <w:sz w:val="24"/>
-          <w:szCs w:val="24"/>
-        </w:rPr>
-        <w:t xml:space="preserve">Les paramètres de l’applications </w:t>
-      </w:r>
-      <w:r>
-        <w:rPr>
-          <w:sz w:val="24"/>
-          <w:szCs w:val="24"/>
-        </w:rPr>
-        <w:t>:</w:t>
-      </w:r>
-      <w:r>
-        <w:rPr>
-          <w:sz w:val="24"/>
-          <w:szCs w:val="24"/>
-        </w:rPr>
-        <w:t xml:space="preserve"> </w:t>
-      </w:r>
-      <w:r>
-        <w:rPr>
-          <w:rFonts w:cstheme="minorHAnsi"/>
-          <w:i/>
-          <w:iCs/>
-          <w:sz w:val="24"/>
-          <w:szCs w:val="24"/>
-        </w:rPr>
-        <w:t>%AppData%\EasySave\Settings.json</w:t>
-      </w:r>
-    </w:p>
-    <w:p>
-      <w:pPr>
-        <w:rPr>
-          <w:rFonts w:cstheme="minorHAnsi"/>
-          <w:sz w:val="24"/>
-          <w:szCs w:val="24"/>
-        </w:rPr>
-      </w:pPr>
-      <w:r>
-        <w:rPr>
-          <w:rFonts w:cstheme="minorHAnsi"/>
-          <w:sz w:val="24"/>
-          <w:szCs w:val="24"/>
-        </w:rPr>
-        <w:t xml:space="preserve">Les travaux de sauvegarde : </w:t>
-      </w:r>
-      <w:r>
-        <w:rPr>
-          <w:rFonts w:cstheme="minorHAnsi"/>
-          <w:i/>
-          <w:iCs/>
-          <w:sz w:val="24"/>
-          <w:szCs w:val="24"/>
-        </w:rPr>
-        <w:t>%AppData%\EasySave\BackupWorks.json</w:t>
-      </w:r>
-    </w:p>
-    <w:p>
-      <w:pPr>
-        <w:rPr>
-          <w:rFonts w:cstheme="minorHAnsi"/>
-          <w:i/>
-          <w:iCs/>
-          <w:sz w:val="24"/>
-          <w:szCs w:val="24"/>
-        </w:rPr>
-      </w:pPr>
-      <w:r>
-        <w:rPr>
-          <w:rFonts w:cstheme="minorHAnsi"/>
-          <w:sz w:val="24"/>
-          <w:szCs w:val="24"/>
-        </w:rPr>
-        <w:t xml:space="preserve">Les logs d’état : </w:t>
-      </w:r>
-      <w:r>
-        <w:rPr>
-          <w:rFonts w:cstheme="minorHAnsi"/>
-          <w:i/>
-          <w:iCs/>
-          <w:sz w:val="24"/>
-          <w:szCs w:val="24"/>
-        </w:rPr>
-        <w:t>%AppData%\EasySave\StateLog.json</w:t>
-      </w:r>
-    </w:p>
-    <w:p>
-      <w:pPr>
-        <w:rPr>
-          <w:rFonts w:cstheme="minorHAnsi"/>
-          <w:i/>
-          <w:iCs/>
-          <w:sz w:val="24"/>
-          <w:szCs w:val="24"/>
-        </w:rPr>
-      </w:pPr>
-      <w:r>
-        <w:rPr>
-          <w:rFonts w:cstheme="minorHAnsi"/>
-          <w:sz w:val="24"/>
-          <w:szCs w:val="24"/>
-        </w:rPr>
-        <w:t>Les logs journaliers</w:t>
-      </w:r>
-      <w:r>
-        <w:rPr>
-          <w:rFonts w:cstheme="minorHAnsi"/>
-          <w:sz w:val="24"/>
-          <w:szCs w:val="24"/>
-        </w:rPr>
-        <w:t xml:space="preserve"> : </w:t>
-      </w:r>
-      <w:r>
-        <w:rPr>
-          <w:rFonts w:cstheme="minorHAnsi"/>
-          <w:i/>
-          <w:iCs/>
-          <w:sz w:val="24"/>
-          <w:szCs w:val="24"/>
-        </w:rPr>
-        <w:t>%AppData%\EasySave\Logs\EasySave_Log_{}.json</w:t>
-      </w:r>
-    </w:p>
-    <w:p>
-      <w:pPr>
-        <w:rPr>
-          <w:sz w:val="36"/>
-          <w:szCs w:val="36"/>
-        </w:rPr>
-      </w:pPr>
-    </w:p>
+    </w:p>
+    <w:p/>
     <w:p>
       <w:pPr>
         <w:pStyle w:val="Titre1"/>
@@ -2415,125 +2029,217 @@
           <w:numId w:val="2"/>
         </w:numPr>
       </w:pPr>
-      <w:bookmarkStart w:id="10" w:name="_Toc120715168"/>
+      <w:bookmarkStart w:id="7" w:name="_Toc120715168"/>
       <w:r>
         <w:t>CONFIGURATION MINIMALE</w:t>
       </w:r>
       <w:r>
         <w:t> :</w:t>
       </w:r>
-      <w:bookmarkEnd w:id="10"/>
+      <w:bookmarkEnd w:id="7"/>
       <w:r>
         <w:t xml:space="preserve"> </w:t>
       </w:r>
     </w:p>
     <w:p>
       <w:pPr>
-        <w:rPr>
-          <w:sz w:val="24"/>
-          <w:szCs w:val="24"/>
-        </w:rPr>
-      </w:pPr>
-      <w:r>
-        <w:rPr>
-          <w:sz w:val="24"/>
-          <w:szCs w:val="24"/>
-        </w:rPr>
+        <w:jc w:val="both"/>
+      </w:pPr>
+      <w:r>
         <w:t xml:space="preserve">Pour faire fonctionner l’application, il </w:t>
       </w:r>
       <w:r>
-        <w:rPr>
-          <w:sz w:val="24"/>
-          <w:szCs w:val="24"/>
-        </w:rPr>
         <w:t xml:space="preserve">est nécessaire que l’utilisateur </w:t>
       </w:r>
       <w:r>
-        <w:rPr>
-          <w:sz w:val="24"/>
-          <w:szCs w:val="24"/>
-        </w:rPr>
-        <w:t>dispose d’un ordinateur avec au minimum 4 GB de mémoire vive avec un Système d’exploitation</w:t>
-      </w:r>
-      <w:r>
-        <w:rPr>
-          <w:sz w:val="24"/>
-          <w:szCs w:val="24"/>
-        </w:rPr>
-        <w:t xml:space="preserve"> Windows 10</w:t>
-      </w:r>
-      <w:r>
-        <w:rPr>
-          <w:sz w:val="24"/>
-          <w:szCs w:val="24"/>
-        </w:rPr>
-        <w:t xml:space="preserve"> ou une version supérieure.</w:t>
-      </w:r>
-    </w:p>
-    <w:p>
-      <w:pPr>
-        <w:rPr>
-          <w:sz w:val="24"/>
-          <w:szCs w:val="24"/>
-        </w:rPr>
-      </w:pPr>
-      <w:r>
-        <w:rPr>
-          <w:sz w:val="24"/>
-          <w:szCs w:val="24"/>
-        </w:rPr>
-        <w:t xml:space="preserve">La mémoire de l’ordinateur devra avoir une espace de stockage de </w:t>
-      </w:r>
-      <w:r>
-        <w:rPr>
-          <w:sz w:val="24"/>
-          <w:szCs w:val="24"/>
-        </w:rPr>
-        <w:t>5</w:t>
-      </w:r>
-      <w:r>
-        <w:rPr>
-          <w:sz w:val="24"/>
-          <w:szCs w:val="24"/>
-        </w:rPr>
-        <w:t>0</w:t>
-      </w:r>
-      <w:r>
-        <w:rPr>
-          <w:sz w:val="24"/>
-          <w:szCs w:val="24"/>
-        </w:rPr>
-        <w:t>0MB</w:t>
-      </w:r>
-      <w:r>
-        <w:rPr>
-          <w:sz w:val="24"/>
-          <w:szCs w:val="24"/>
-        </w:rPr>
+        <w:t>dispose d’un ordinateur avec au minimum</w:t>
+      </w:r>
+      <w:r>
+        <w:t> </w:t>
+      </w:r>
+      <w:r>
+        <w:t>(exemple pour le système d’exploitation Windows 10)</w:t>
+      </w:r>
+      <w:r>
         <w:t xml:space="preserve"> </w:t>
       </w:r>
       <w:r>
-        <w:rPr>
-          <w:sz w:val="24"/>
-          <w:szCs w:val="24"/>
-        </w:rPr>
-        <w:t>afin</w:t>
-      </w:r>
-      <w:r>
-        <w:rPr>
-          <w:sz w:val="24"/>
-          <w:szCs w:val="24"/>
-        </w:rPr>
-        <w:t xml:space="preserve"> d’assurer une expérience optimale</w:t>
-      </w:r>
-      <w:r>
-        <w:rPr>
-          <w:sz w:val="24"/>
-          <w:szCs w:val="24"/>
-        </w:rPr>
-        <w:t>.</w:t>
-      </w:r>
-    </w:p>
+        <w:t>:</w:t>
+      </w:r>
+    </w:p>
+    <w:tbl>
+      <w:tblPr>
+        <w:tblStyle w:val="Grilledutableau"/>
+        <w:tblW w:w="9209" w:type="dxa"/>
+        <w:tblLook w:val="04A0" w:firstRow="1" w:lastRow="0" w:firstColumn="1" w:lastColumn="0" w:noHBand="0" w:noVBand="1"/>
+      </w:tblPr>
+      <w:tblGrid>
+        <w:gridCol w:w="4508"/>
+        <w:gridCol w:w="4701"/>
+      </w:tblGrid>
+      <w:tr>
+        <w:tc>
+          <w:tcPr>
+            <w:tcW w:w="4508" w:type="dxa"/>
+          </w:tcPr>
+          <w:p>
+            <w:pPr>
+              <w:jc w:val="center"/>
+            </w:pPr>
+            <w:r>
+              <w:t>Composants</w:t>
+            </w:r>
+          </w:p>
+        </w:tc>
+        <w:tc>
+          <w:tcPr>
+            <w:tcW w:w="4701" w:type="dxa"/>
+          </w:tcPr>
+          <w:p>
+            <w:pPr>
+              <w:jc w:val="center"/>
+            </w:pPr>
+            <w:r>
+              <w:t>Spécifications</w:t>
+            </w:r>
+          </w:p>
+        </w:tc>
+      </w:tr>
+      <w:tr>
+        <w:tc>
+          <w:tcPr>
+            <w:tcW w:w="4508" w:type="dxa"/>
+          </w:tcPr>
+          <w:p>
+            <w:r>
+              <w:t>Processeur</w:t>
+            </w:r>
+          </w:p>
+        </w:tc>
+        <w:tc>
+          <w:tcPr>
+            <w:tcW w:w="4701" w:type="dxa"/>
+          </w:tcPr>
+          <w:p>
+            <w:r>
+              <w:t xml:space="preserve">Processeur de 1 GHz ou plus rapide ou </w:t>
+            </w:r>
+            <w:proofErr w:type="spellStart"/>
+            <w:r>
+              <w:t>SoC</w:t>
+            </w:r>
+            <w:proofErr w:type="spellEnd"/>
+          </w:p>
+        </w:tc>
+      </w:tr>
+      <w:tr>
+        <w:tc>
+          <w:tcPr>
+            <w:tcW w:w="4508" w:type="dxa"/>
+          </w:tcPr>
+          <w:p>
+            <w:r>
+              <w:t>Mémoire vive</w:t>
+            </w:r>
+          </w:p>
+        </w:tc>
+        <w:tc>
+          <w:tcPr>
+            <w:tcW w:w="4701" w:type="dxa"/>
+          </w:tcPr>
+          <w:p>
+            <w:r>
+              <w:t xml:space="preserve">1 Go </w:t>
+            </w:r>
+            <w:r>
+              <w:t>(</w:t>
+            </w:r>
+            <w:r>
+              <w:t>sys</w:t>
+            </w:r>
+            <w:r>
+              <w:t xml:space="preserve">tème </w:t>
+            </w:r>
+            <w:r>
+              <w:t>32 bits</w:t>
+            </w:r>
+            <w:r>
+              <w:t>)</w:t>
+            </w:r>
+            <w:r>
+              <w:t xml:space="preserve"> </w:t>
+            </w:r>
+            <w:r>
+              <w:t>/</w:t>
+            </w:r>
+            <w:r>
+              <w:t xml:space="preserve"> 2 Go </w:t>
+            </w:r>
+            <w:r>
+              <w:t>(sys</w:t>
+            </w:r>
+            <w:r>
+              <w:t>tème 64 bits</w:t>
+            </w:r>
+            <w:r>
+              <w:t>)</w:t>
+            </w:r>
+            <w:r>
+              <w:t xml:space="preserve"> </w:t>
+            </w:r>
+          </w:p>
+        </w:tc>
+      </w:tr>
+      <w:tr>
+        <w:tc>
+          <w:tcPr>
+            <w:tcW w:w="4508" w:type="dxa"/>
+          </w:tcPr>
+          <w:p>
+            <w:r>
+              <w:t>Espace disque</w:t>
+            </w:r>
+          </w:p>
+        </w:tc>
+        <w:tc>
+          <w:tcPr>
+            <w:tcW w:w="4701" w:type="dxa"/>
+          </w:tcPr>
+          <w:p>
+            <w:r>
+              <w:t xml:space="preserve">16 Go </w:t>
+            </w:r>
+            <w:r>
+              <w:t>(sys</w:t>
+            </w:r>
+            <w:r>
+              <w:t>tème 32 bits</w:t>
+            </w:r>
+            <w:r>
+              <w:t>)</w:t>
+            </w:r>
+            <w:r>
+              <w:t xml:space="preserve"> </w:t>
+            </w:r>
+            <w:r>
+              <w:t>/</w:t>
+            </w:r>
+            <w:r>
+              <w:t xml:space="preserve"> 32 Go </w:t>
+            </w:r>
+            <w:r>
+              <w:t>(sys</w:t>
+            </w:r>
+            <w:r>
+              <w:t>tème 64 bits</w:t>
+            </w:r>
+            <w:r>
+              <w:t>)</w:t>
+            </w:r>
+          </w:p>
+        </w:tc>
+      </w:tr>
+    </w:tbl>
     <w:p>
       <w:pPr>
         <w:rPr>
@@ -2602,6 +2308,118 @@
 <file path=word/numbering.xml><?xml version="1.0" encoding="utf-8"?>
 <w:numbering xmlns:wpc="http://schemas.microsoft.com/office/word/2010/wordprocessingCanvas" xmlns:cx="http://schemas.microsoft.com/office/drawing/2014/chartex" xmlns:cx1="http://schemas.microsoft.com/office/drawing/2015/9/8/chartex" xmlns:cx2="http://schemas.microsoft.com/office/drawing/2015/10/21/chartex" xmlns:cx3="http://schemas.microsoft.com/office/drawing/2016/5/9/chartex" xmlns:cx4="http://schemas.microsoft.com/office/drawing/2016/5/10/chartex" xmlns:cx5="http://schemas.microsoft.com/office/drawing/2016/5/11/chartex" xmlns:cx6="http://schemas.microsoft.com/office/drawing/2016/5/12/chartex" xmlns:cx7="http://schemas.microsoft.com/office/drawing/2016/5/13/chartex" xmlns:cx8="http://schemas.microsoft.com/office/drawing/2016/5/14/chartex" xmlns:mc="http://schemas.openxmlformats.org/markup-compatibility/2006" xmlns:aink="http://schemas.microsoft.com/office/drawing/2016/ink" xmlns:am3d="http://schemas.microsoft.com/office/drawing/2017/model3d" xmlns:o="urn:schemas-microsoft-com:office:office" xmlns:oel="http://schemas.microsoft.com/office/2019/extlst" xmlns:r="http://schemas.openxmlformats.org/officeDocument/2006/relationships" xmlns:m="http://schemas.openxmlformats.org/officeDocument/2006/math" xmlns:v="urn:schemas-microsoft-com:vml" xmlns:wp14="http://schemas.microsoft.com/office/word/2010/wordprocessingDrawing" xmlns:wp="http://schemas.openxmlformats.org/drawingml/2006/wordprocessingDrawing" xmlns:w10="urn:schemas-microsoft-com:office:word" xmlns:w="http://schemas.openxmlformats.org/wordprocessingml/2006/main" xmlns:w14="http://schemas.microsoft.com/office/word/2010/wordml" xmlns:w15="http://schemas.microsoft.com/office/word/2012/wordml" xmlns:w16cex="http://schemas.microsoft.com/office/word/2018/wordml/cex" xmlns:w16cid="http://schemas.microsoft.com/office/word/2016/wordml/cid" xmlns:w16="http://schemas.microsoft.com/office/word/2018/wordml" xmlns:w16sdtdh="http://schemas.microsoft.com/office/word/2020/wordml/sdtdatahash" xmlns:w16se="http://schemas.microsoft.com/office/word/2015/wordml/symex" xmlns:wpg="http://schemas.microsoft.com/office/word/2010/wordprocessingGroup" xmlns:wpi="http://schemas.microsoft.com/office/word/2010/wordprocessingInk" xmlns:wne="http://schemas.microsoft.com/office/word/2006/wordml" xmlns:wps="http://schemas.microsoft.com/office/word/2010/wordprocessingShape" mc:Ignorable="w14 w15 w16se w16cid w16 w16cex w16sdtdh wp14">
   <w:abstractNum w:abstractNumId="0" w15:restartNumberingAfterBreak="0">
+    <w:nsid w:val="1D4A5642"/>
+    <w:multiLevelType w:val="hybridMultilevel"/>
+    <w:tmpl w:val="CAF6E520"/>
+    <w:lvl w:ilvl="0" w:tplc="03902CCC">
+      <w:numFmt w:val="bullet"/>
+      <w:lvlText w:val="-"/>
+      <w:lvlJc w:val="left"/>
+      <w:pPr>
+        <w:ind w:left="720" w:hanging="360"/>
+      </w:pPr>
+      <w:rPr>
+        <w:rFonts w:ascii="Calibri" w:eastAsiaTheme="minorHAnsi" w:hAnsi="Calibri" w:cs="Calibri" w:hint="default"/>
+      </w:rPr>
+    </w:lvl>
+    <w:lvl w:ilvl="1" w:tplc="040C0003" w:tentative="1">
+      <w:start w:val="1"/>
+      <w:numFmt w:val="bullet"/>
+      <w:lvlText w:val="o"/>
+      <w:lvlJc w:val="left"/>
+      <w:pPr>
+        <w:ind w:left="1440" w:hanging="360"/>
+      </w:pPr>
+      <w:rPr>
+        <w:rFonts w:ascii="Courier New" w:hAnsi="Courier New" w:cs="Courier New" w:hint="default"/>
+      </w:rPr>
+    </w:lvl>
+    <w:lvl w:ilvl="2" w:tplc="040C0005" w:tentative="1">
+      <w:start w:val="1"/>
+      <w:numFmt w:val="bullet"/>
+      <w:lvlText w:val=""/>
+      <w:lvlJc w:val="left"/>
+      <w:pPr>
+        <w:ind w:left="2160" w:hanging="360"/>
+      </w:pPr>
+      <w:rPr>
+        <w:rFonts w:ascii="Wingdings" w:hAnsi="Wingdings" w:hint="default"/>
+      </w:rPr>
+    </w:lvl>
+    <w:lvl w:ilvl="3" w:tplc="040C0001" w:tentative="1">
+      <w:start w:val="1"/>
+      <w:numFmt w:val="bullet"/>
+      <w:lvlText w:val=""/>
+      <w:lvlJc w:val="left"/>
+      <w:pPr>
+        <w:ind w:left="2880" w:hanging="360"/>
+      </w:pPr>
+      <w:rPr>
+        <w:rFonts w:ascii="Symbol" w:hAnsi="Symbol" w:hint="default"/>
+      </w:rPr>
+    </w:lvl>
+    <w:lvl w:ilvl="4" w:tplc="040C0003" w:tentative="1">
+      <w:start w:val="1"/>
+      <w:numFmt w:val="bullet"/>
+      <w:lvlText w:val="o"/>
+      <w:lvlJc w:val="left"/>
+      <w:pPr>
+        <w:ind w:left="3600" w:hanging="360"/>
+      </w:pPr>
+      <w:rPr>
+        <w:rFonts w:ascii="Courier New" w:hAnsi="Courier New" w:cs="Courier New" w:hint="default"/>
+      </w:rPr>
+    </w:lvl>
+    <w:lvl w:ilvl="5" w:tplc="040C0005" w:tentative="1">
+      <w:start w:val="1"/>
+      <w:numFmt w:val="bullet"/>
+      <w:lvlText w:val=""/>
+      <w:lvlJc w:val="left"/>
+      <w:pPr>
+        <w:ind w:left="4320" w:hanging="360"/>
+      </w:pPr>
+      <w:rPr>
+        <w:rFonts w:ascii="Wingdings" w:hAnsi="Wingdings" w:hint="default"/>
+      </w:rPr>
+    </w:lvl>
+    <w:lvl w:ilvl="6" w:tplc="040C0001" w:tentative="1">
+      <w:start w:val="1"/>
+      <w:numFmt w:val="bullet"/>
+      <w:lvlText w:val=""/>
+      <w:lvlJc w:val="left"/>
+      <w:pPr>
+        <w:ind w:left="5040" w:hanging="360"/>
+      </w:pPr>
+      <w:rPr>
+        <w:rFonts w:ascii="Symbol" w:hAnsi="Symbol" w:hint="default"/>
+      </w:rPr>
+    </w:lvl>
+    <w:lvl w:ilvl="7" w:tplc="040C0003" w:tentative="1">
+      <w:start w:val="1"/>
+      <w:numFmt w:val="bullet"/>
+      <w:lvlText w:val="o"/>
+      <w:lvlJc w:val="left"/>
+      <w:pPr>
+        <w:ind w:left="5760" w:hanging="360"/>
+      </w:pPr>
+      <w:rPr>
+        <w:rFonts w:ascii="Courier New" w:hAnsi="Courier New" w:cs="Courier New" w:hint="default"/>
+      </w:rPr>
+    </w:lvl>
+    <w:lvl w:ilvl="8" w:tplc="040C0005" w:tentative="1">
+      <w:start w:val="1"/>
+      <w:numFmt w:val="bullet"/>
+      <w:lvlText w:val=""/>
+      <w:lvlJc w:val="left"/>
+      <w:pPr>
+        <w:ind w:left="6480" w:hanging="360"/>
+      </w:pPr>
+      <w:rPr>
+        <w:rFonts w:ascii="Wingdings" w:hAnsi="Wingdings" w:hint="default"/>
+      </w:rPr>
+    </w:lvl>
+  </w:abstractNum>
+  <w:abstractNum w:abstractNumId="1" w15:restartNumberingAfterBreak="0">
     <w:nsid w:val="2B9F34C7"/>
     <w:multiLevelType w:val="hybridMultilevel"/>
     <w:tmpl w:val="3B9AF6C6"/>
@@ -2690,7 +2508,7 @@
       </w:pPr>
     </w:lvl>
   </w:abstractNum>
-  <w:abstractNum w:abstractNumId="1" w15:restartNumberingAfterBreak="0">
+  <w:abstractNum w:abstractNumId="2" w15:restartNumberingAfterBreak="0">
     <w:nsid w:val="33377AFC"/>
     <w:multiLevelType w:val="hybridMultilevel"/>
     <w:tmpl w:val="99A6DF34"/>
@@ -2778,7 +2596,93 @@
       </w:pPr>
     </w:lvl>
   </w:abstractNum>
-  <w:abstractNum w:abstractNumId="2" w15:restartNumberingAfterBreak="0">
+  <w:abstractNum w:abstractNumId="3" w15:restartNumberingAfterBreak="0">
+    <w:nsid w:val="3EE06092"/>
+    <w:multiLevelType w:val="hybridMultilevel"/>
+    <w:tmpl w:val="D8EC816E"/>
+    <w:lvl w:ilvl="0" w:tplc="040C000F">
+      <w:start w:val="1"/>
+      <w:numFmt w:val="decimal"/>
+      <w:lvlText w:val="%1."/>
+      <w:lvlJc w:val="left"/>
+      <w:pPr>
+        <w:ind w:left="720" w:hanging="360"/>
+      </w:pPr>
+    </w:lvl>
+    <w:lvl w:ilvl="1" w:tplc="040C0019" w:tentative="1">
+      <w:start w:val="1"/>
+      <w:numFmt w:val="lowerLetter"/>
+      <w:lvlText w:val="%2."/>
+      <w:lvlJc w:val="left"/>
+      <w:pPr>
+        <w:ind w:left="1440" w:hanging="360"/>
+      </w:pPr>
+    </w:lvl>
+    <w:lvl w:ilvl="2" w:tplc="040C001B" w:tentative="1">
+      <w:start w:val="1"/>
+      <w:numFmt w:val="lowerRoman"/>
+      <w:lvlText w:val="%3."/>
+      <w:lvlJc w:val="right"/>
+      <w:pPr>
+        <w:ind w:left="2160" w:hanging="180"/>
+      </w:pPr>
+    </w:lvl>
+    <w:lvl w:ilvl="3" w:tplc="040C000F" w:tentative="1">
+      <w:start w:val="1"/>
+      <w:numFmt w:val="decimal"/>
+      <w:lvlText w:val="%4."/>
+      <w:lvlJc w:val="left"/>
+      <w:pPr>
+        <w:ind w:left="2880" w:hanging="360"/>
+      </w:pPr>
+    </w:lvl>
+    <w:lvl w:ilvl="4" w:tplc="040C0019" w:tentative="1">
+      <w:start w:val="1"/>
+      <w:numFmt w:val="lowerLetter"/>
+      <w:lvlText w:val="%5."/>
+      <w:lvlJc w:val="left"/>
+      <w:pPr>
+        <w:ind w:left="3600" w:hanging="360"/>
+      </w:pPr>
+    </w:lvl>
+    <w:lvl w:ilvl="5" w:tplc="040C001B" w:tentative="1">
+      <w:start w:val="1"/>
+      <w:numFmt w:val="lowerRoman"/>
+      <w:lvlText w:val="%6."/>
+      <w:lvlJc w:val="right"/>
+      <w:pPr>
+        <w:ind w:left="4320" w:hanging="180"/>
+      </w:pPr>
+    </w:lvl>
+    <w:lvl w:ilvl="6" w:tplc="040C000F" w:tentative="1">
+      <w:start w:val="1"/>
+      <w:numFmt w:val="decimal"/>
+      <w:lvlText w:val="%7."/>
+      <w:lvlJc w:val="left"/>
+      <w:pPr>
+        <w:ind w:left="5040" w:hanging="360"/>
+      </w:pPr>
+    </w:lvl>
+    <w:lvl w:ilvl="7" w:tplc="040C0019" w:tentative="1">
+      <w:start w:val="1"/>
+      <w:numFmt w:val="lowerLetter"/>
+      <w:lvlText w:val="%8."/>
+      <w:lvlJc w:val="left"/>
+      <w:pPr>
+        <w:ind w:left="5760" w:hanging="360"/>
+      </w:pPr>
+    </w:lvl>
+    <w:lvl w:ilvl="8" w:tplc="040C001B" w:tentative="1">
+      <w:start w:val="1"/>
+      <w:numFmt w:val="lowerRoman"/>
+      <w:lvlText w:val="%9."/>
+      <w:lvlJc w:val="right"/>
+      <w:pPr>
+        <w:ind w:left="6480" w:hanging="180"/>
+      </w:pPr>
+    </w:lvl>
+  </w:abstractNum>
+  <w:abstractNum w:abstractNumId="4" w15:restartNumberingAfterBreak="0">
     <w:nsid w:val="660D5F0A"/>
     <w:multiLevelType w:val="hybridMultilevel"/>
     <w:tmpl w:val="F9F4A3CE"/>
@@ -2867,13 +2771,110 @@
       </w:pPr>
     </w:lvl>
   </w:abstractNum>
+  <w:abstractNum w:abstractNumId="5" w15:restartNumberingAfterBreak="0">
+    <w:nsid w:val="77F244A8"/>
+    <w:multiLevelType w:val="hybridMultilevel"/>
+    <w:tmpl w:val="CB88C02C"/>
+    <w:lvl w:ilvl="0" w:tplc="040C000F">
+      <w:numFmt w:val="decimal"/>
+      <w:lvlText w:val="%1."/>
+      <w:lvlJc w:val="left"/>
+      <w:pPr>
+        <w:ind w:left="720" w:hanging="360"/>
+      </w:pPr>
+      <w:rPr>
+        <w:rFonts w:hint="default"/>
+      </w:rPr>
+    </w:lvl>
+    <w:lvl w:ilvl="1" w:tplc="040C0019" w:tentative="1">
+      <w:start w:val="1"/>
+      <w:numFmt w:val="lowerLetter"/>
+      <w:lvlText w:val="%2."/>
+      <w:lvlJc w:val="left"/>
+      <w:pPr>
+        <w:ind w:left="1440" w:hanging="360"/>
+      </w:pPr>
+    </w:lvl>
+    <w:lvl w:ilvl="2" w:tplc="040C001B" w:tentative="1">
+      <w:start w:val="1"/>
+      <w:numFmt w:val="lowerRoman"/>
+      <w:lvlText w:val="%3."/>
+      <w:lvlJc w:val="right"/>
+      <w:pPr>
+        <w:ind w:left="2160" w:hanging="180"/>
+      </w:pPr>
+    </w:lvl>
+    <w:lvl w:ilvl="3" w:tplc="040C000F" w:tentative="1">
+      <w:start w:val="1"/>
+      <w:numFmt w:val="decimal"/>
+      <w:lvlText w:val="%4."/>
+      <w:lvlJc w:val="left"/>
+      <w:pPr>
+        <w:ind w:left="2880" w:hanging="360"/>
+      </w:pPr>
+    </w:lvl>
+    <w:lvl w:ilvl="4" w:tplc="040C0019" w:tentative="1">
+      <w:start w:val="1"/>
+      <w:numFmt w:val="lowerLetter"/>
+      <w:lvlText w:val="%5."/>
+      <w:lvlJc w:val="left"/>
+      <w:pPr>
+        <w:ind w:left="3600" w:hanging="360"/>
+      </w:pPr>
+    </w:lvl>
+    <w:lvl w:ilvl="5" w:tplc="040C001B" w:tentative="1">
+      <w:start w:val="1"/>
+      <w:numFmt w:val="lowerRoman"/>
+      <w:lvlText w:val="%6."/>
+      <w:lvlJc w:val="right"/>
+      <w:pPr>
+        <w:ind w:left="4320" w:hanging="180"/>
+      </w:pPr>
+    </w:lvl>
+    <w:lvl w:ilvl="6" w:tplc="040C000F" w:tentative="1">
+      <w:start w:val="1"/>
+      <w:numFmt w:val="decimal"/>
+      <w:lvlText w:val="%7."/>
+      <w:lvlJc w:val="left"/>
+      <w:pPr>
+        <w:ind w:left="5040" w:hanging="360"/>
+      </w:pPr>
+    </w:lvl>
+    <w:lvl w:ilvl="7" w:tplc="040C0019" w:tentative="1">
+      <w:start w:val="1"/>
+      <w:numFmt w:val="lowerLetter"/>
+      <w:lvlText w:val="%8."/>
+      <w:lvlJc w:val="left"/>
+      <w:pPr>
+        <w:ind w:left="5760" w:hanging="360"/>
+      </w:pPr>
+    </w:lvl>
+    <w:lvl w:ilvl="8" w:tplc="040C001B" w:tentative="1">
+      <w:start w:val="1"/>
+      <w:numFmt w:val="lowerRoman"/>
+      <w:lvlText w:val="%9."/>
+      <w:lvlJc w:val="right"/>
+      <w:pPr>
+        <w:ind w:left="6480" w:hanging="180"/>
+      </w:pPr>
+    </w:lvl>
+  </w:abstractNum>
   <w:num w:numId="1" w16cid:durableId="1571381759">
+    <w:abstractNumId w:val="2"/>
+  </w:num>
+  <w:num w:numId="2" w16cid:durableId="753210739">
+    <w:abstractNumId w:val="4"/>
+  </w:num>
+  <w:num w:numId="3" w16cid:durableId="1063063943">
     <w:abstractNumId w:val="1"/>
   </w:num>
-  <w:num w:numId="2" w16cid:durableId="753210739">
-    <w:abstractNumId w:val="2"/>
+  <w:num w:numId="4" w16cid:durableId="1747721632">
+    <w:abstractNumId w:val="3"/>
   </w:num>
-  <w:num w:numId="3" w16cid:durableId="1063063943">
+  <w:num w:numId="5" w16cid:durableId="1532765415">
+    <w:abstractNumId w:val="5"/>
+  </w:num>
+  <w:num w:numId="6" w16cid:durableId="573316374">
     <w:abstractNumId w:val="0"/>
   </w:num>
 </w:numbering>
@@ -3484,6 +3485,35 @@
       <w:contextualSpacing/>
     </w:pPr>
   </w:style>
+  <w:style w:type="character" w:styleId="Textedelespacerserv">
+    <w:name w:val="Placeholder Text"/>
+    <w:basedOn w:val="Policepardfaut"/>
+    <w:uiPriority w:val="99"/>
+    <w:semiHidden/>
+    <w:rsid w:val="00B214B7"/>
+    <w:rPr>
+      <w:color w:val="808080"/>
+    </w:rPr>
+  </w:style>
+  <w:style w:type="table" w:styleId="Grilledutableau">
+    <w:name w:val="Table Grid"/>
+    <w:basedOn w:val="TableauNormal"/>
+    <w:uiPriority w:val="39"/>
+    <w:rsid w:val="009E3A33"/>
+    <w:pPr>
+      <w:spacing w:after="0" w:line="240" w:lineRule="auto"/>
+    </w:pPr>
+    <w:tblPr>
+      <w:tblBorders>
+        <w:top w:val="single" w:sz="4" w:space="0" w:color="auto"/>
+        <w:left w:val="single" w:sz="4" w:space="0" w:color="auto"/>
+        <w:bottom w:val="single" w:sz="4" w:space="0" w:color="auto"/>
+        <w:right w:val="single" w:sz="4" w:space="0" w:color="auto"/>
+        <w:insideH w:val="single" w:sz="4" w:space="0" w:color="auto"/>
+        <w:insideV w:val="single" w:sz="4" w:space="0" w:color="auto"/>
+      </w:tblBorders>
+    </w:tblPr>
+  </w:style>
 </w:styles>
 </file>
 

</xml_diff>